<commit_message>
Typo in diagram and memory address
Memory address arrow in diagram was wrong, have fixed it to be pointing to image buffer.
Replaced end memory address for text console to be 0x5000_0003
</commit_message>
<xml_diff>
--- a/CortexM0_DesignStart/contents/Module_5/Lab/IntroSoC_lab05.docx
+++ b/CortexM0_DesignStart/contents/Module_5/Lab/IntroSoC_lab05.docx
@@ -1,6 +1,6 @@
 
 <file path=word/document.xml><?xml version="1.0" encoding="utf-8"?>
-<w:document xmlns:wpc="http://schemas.microsoft.com/office/word/2010/wordprocessingCanvas" xmlns:cx="http://schemas.microsoft.com/office/drawing/2014/chartex" xmlns:cx1="http://schemas.microsoft.com/office/drawing/2015/9/8/chartex" xmlns:cx2="http://schemas.microsoft.com/office/drawing/2015/10/21/chartex" xmlns:cx3="http://schemas.microsoft.com/office/drawing/2016/5/9/chartex" xmlns:cx4="http://schemas.microsoft.com/office/drawing/2016/5/10/chartex" xmlns:cx5="http://schemas.microsoft.com/office/drawing/2016/5/11/chartex" xmlns:cx6="http://schemas.microsoft.com/office/drawing/2016/5/12/chartex" xmlns:cx7="http://schemas.microsoft.com/office/drawing/2016/5/13/chartex" xmlns:cx8="http://schemas.microsoft.com/office/drawing/2016/5/14/chartex" xmlns:mc="http://schemas.openxmlformats.org/markup-compatibility/2006" xmlns:aink="http://schemas.microsoft.com/office/drawing/2016/ink" xmlns:am3d="http://schemas.microsoft.com/office/drawing/2017/model3d" xmlns:o="urn:schemas-microsoft-com:office:office" xmlns:r="http://schemas.openxmlformats.org/officeDocument/2006/relationships" xmlns:m="http://schemas.openxmlformats.org/officeDocument/2006/math" xmlns:v="urn:schemas-microsoft-com:vml" xmlns:wp14="http://schemas.microsoft.com/office/word/2010/wordprocessingDrawing" xmlns:wp="http://schemas.openxmlformats.org/drawingml/2006/wordprocessingDrawing" xmlns:w10="urn:schemas-microsoft-com:office:word" xmlns:w="http://schemas.openxmlformats.org/wordprocessingml/2006/main" xmlns:w14="http://schemas.microsoft.com/office/word/2010/wordml" xmlns:w15="http://schemas.microsoft.com/office/word/2012/wordml" xmlns:w16cex="http://schemas.microsoft.com/office/word/2018/wordml/cex" xmlns:w16cid="http://schemas.microsoft.com/office/word/2016/wordml/cid" xmlns:w16="http://schemas.microsoft.com/office/word/2018/wordml" xmlns:w16sdtdh="http://schemas.microsoft.com/office/word/2020/wordml/sdtdatahash" xmlns:w16se="http://schemas.microsoft.com/office/word/2015/wordml/symex" xmlns:wpg="http://schemas.microsoft.com/office/word/2010/wordprocessingGroup" xmlns:wpi="http://schemas.microsoft.com/office/word/2010/wordprocessingInk" xmlns:wne="http://schemas.microsoft.com/office/word/2006/wordml" xmlns:wps="http://schemas.microsoft.com/office/word/2010/wordprocessingShape" mc:Ignorable="w14 w15 w16se w16cid w16 w16cex w16sdtdh wp14">
+<w:document xmlns:wpc="http://schemas.microsoft.com/office/word/2010/wordprocessingCanvas" xmlns:cx="http://schemas.microsoft.com/office/drawing/2014/chartex" xmlns:cx1="http://schemas.microsoft.com/office/drawing/2015/9/8/chartex" xmlns:cx2="http://schemas.microsoft.com/office/drawing/2015/10/21/chartex" xmlns:cx3="http://schemas.microsoft.com/office/drawing/2016/5/9/chartex" xmlns:cx4="http://schemas.microsoft.com/office/drawing/2016/5/10/chartex" xmlns:cx5="http://schemas.microsoft.com/office/drawing/2016/5/11/chartex" xmlns:cx6="http://schemas.microsoft.com/office/drawing/2016/5/12/chartex" xmlns:cx7="http://schemas.microsoft.com/office/drawing/2016/5/13/chartex" xmlns:cx8="http://schemas.microsoft.com/office/drawing/2016/5/14/chartex" xmlns:mc="http://schemas.openxmlformats.org/markup-compatibility/2006" xmlns:aink="http://schemas.microsoft.com/office/drawing/2016/ink" xmlns:am3d="http://schemas.microsoft.com/office/drawing/2017/model3d" xmlns:o="urn:schemas-microsoft-com:office:office" xmlns:oel="http://schemas.microsoft.com/office/2019/extlst" xmlns:r="http://schemas.openxmlformats.org/officeDocument/2006/relationships" xmlns:m="http://schemas.openxmlformats.org/officeDocument/2006/math" xmlns:v="urn:schemas-microsoft-com:vml" xmlns:wp14="http://schemas.microsoft.com/office/word/2010/wordprocessingDrawing" xmlns:wp="http://schemas.openxmlformats.org/drawingml/2006/wordprocessingDrawing" xmlns:w10="urn:schemas-microsoft-com:office:word" xmlns:w="http://schemas.openxmlformats.org/wordprocessingml/2006/main" xmlns:w14="http://schemas.microsoft.com/office/word/2010/wordml" xmlns:w15="http://schemas.microsoft.com/office/word/2012/wordml" xmlns:w16cex="http://schemas.microsoft.com/office/word/2018/wordml/cex" xmlns:w16cid="http://schemas.microsoft.com/office/word/2016/wordml/cid" xmlns:w16="http://schemas.microsoft.com/office/word/2018/wordml" xmlns:w16sdtdh="http://schemas.microsoft.com/office/word/2020/wordml/sdtdatahash" xmlns:w16se="http://schemas.microsoft.com/office/word/2015/wordml/symex" xmlns:wpg="http://schemas.microsoft.com/office/word/2010/wordprocessingGroup" xmlns:wpi="http://schemas.microsoft.com/office/word/2010/wordprocessingInk" xmlns:wne="http://schemas.microsoft.com/office/word/2006/wordml" xmlns:wps="http://schemas.microsoft.com/office/word/2010/wordprocessingShape" mc:Ignorable="w14 w15 w16se w16cid w16 w16cex w16sdtdh wp14">
   <w:body>
     <w:p>
       <w:pPr>
@@ -1937,6 +1937,7 @@
       <w:r>
         <w:t xml:space="preserve">. The program is provided for you. You will need to compile it in Keil to generate a </w:t>
       </w:r>
+      <w:proofErr w:type="spellStart"/>
       <w:r>
         <w:rPr>
           <w:i/>
@@ -1944,6 +1945,7 @@
         </w:rPr>
         <w:t>code.hex</w:t>
       </w:r>
+      <w:proofErr w:type="spellEnd"/>
       <w:r>
         <w:t xml:space="preserve"> file which will be copied to the FPGA project directory.  </w:t>
       </w:r>
@@ -1992,11 +1994,33 @@
           <w:szCs w:val="24"/>
         </w:rPr>
       </w:pPr>
-      <w:r>
-        <w:rPr>
-          <w:szCs w:val="24"/>
-        </w:rPr>
-        <w:t>Analyze the behavior of the peripheral using an on-chip hardware debugging tool.</w:t>
+      <w:proofErr w:type="spellStart"/>
+      <w:r>
+        <w:rPr>
+          <w:szCs w:val="24"/>
+        </w:rPr>
+        <w:t>Analyze</w:t>
+      </w:r>
+      <w:proofErr w:type="spellEnd"/>
+      <w:r>
+        <w:rPr>
+          <w:szCs w:val="24"/>
+        </w:rPr>
+        <w:t xml:space="preserve"> the </w:t>
+      </w:r>
+      <w:proofErr w:type="spellStart"/>
+      <w:r>
+        <w:rPr>
+          <w:szCs w:val="24"/>
+        </w:rPr>
+        <w:t>behavior</w:t>
+      </w:r>
+      <w:proofErr w:type="spellEnd"/>
+      <w:r>
+        <w:rPr>
+          <w:szCs w:val="24"/>
+        </w:rPr>
+        <w:t xml:space="preserve"> of the peripheral using an on-chip hardware debugging tool.</w:t>
       </w:r>
     </w:p>
     <w:p>
@@ -2168,11 +2192,19 @@
         </w:rPr>
         <w:t xml:space="preserve">FPGA board connected to computer via </w:t>
       </w:r>
+      <w:proofErr w:type="spellStart"/>
       <w:r>
         <w:rPr>
           <w:b/>
         </w:rPr>
-        <w:t xml:space="preserve">MicroUSB cable. </w:t>
+        <w:t>MicroUSB</w:t>
+      </w:r>
+      <w:proofErr w:type="spellEnd"/>
+      <w:r>
+        <w:rPr>
+          <w:b/>
+        </w:rPr>
+        <w:t xml:space="preserve"> cable. </w:t>
       </w:r>
       <w:r>
         <w:rPr>
@@ -2216,8 +2248,16 @@
         <w:rPr>
           <w:b/>
         </w:rPr>
-        <w:t>Xilinx Vivado</w:t>
-      </w:r>
+        <w:t xml:space="preserve">Xilinx </w:t>
+      </w:r>
+      <w:proofErr w:type="spellStart"/>
+      <w:r>
+        <w:rPr>
+          <w:b/>
+        </w:rPr>
+        <w:t>Vivado</w:t>
+      </w:r>
+      <w:proofErr w:type="spellEnd"/>
     </w:p>
     <w:p>
       <w:pPr>
@@ -2234,7 +2274,21 @@
         <w:rPr>
           <w:bCs/>
         </w:rPr>
-        <w:t xml:space="preserve">Xilinx Vivado. </w:t>
+        <w:t xml:space="preserve">Xilinx </w:t>
+      </w:r>
+      <w:proofErr w:type="spellStart"/>
+      <w:r>
+        <w:rPr>
+          <w:bCs/>
+        </w:rPr>
+        <w:t>Vivado</w:t>
+      </w:r>
+      <w:proofErr w:type="spellEnd"/>
+      <w:r>
+        <w:rPr>
+          <w:bCs/>
+        </w:rPr>
+        <w:t xml:space="preserve">. </w:t>
       </w:r>
     </w:p>
     <w:tbl>
@@ -2337,7 +2391,35 @@
               <w:rPr>
                 <w:bCs/>
               </w:rPr>
-              <w:t xml:space="preserve">This lab was tested using Vivado 2019.1. The tcl script provided to auto add the compiled program to the generated bitstream works with this version. </w:t>
+              <w:t xml:space="preserve">This lab was tested using </w:t>
+            </w:r>
+            <w:proofErr w:type="spellStart"/>
+            <w:r>
+              <w:rPr>
+                <w:bCs/>
+              </w:rPr>
+              <w:t>Vivado</w:t>
+            </w:r>
+            <w:proofErr w:type="spellEnd"/>
+            <w:r>
+              <w:rPr>
+                <w:bCs/>
+              </w:rPr>
+              <w:t xml:space="preserve"> 2019.1. The </w:t>
+            </w:r>
+            <w:proofErr w:type="spellStart"/>
+            <w:r>
+              <w:rPr>
+                <w:bCs/>
+              </w:rPr>
+              <w:t>tcl</w:t>
+            </w:r>
+            <w:proofErr w:type="spellEnd"/>
+            <w:r>
+              <w:rPr>
+                <w:bCs/>
+              </w:rPr>
+              <w:t xml:space="preserve"> script provided to auto add the compiled program to the generated bitstream works with this version. </w:t>
             </w:r>
           </w:p>
           <w:p>
@@ -2351,7 +2433,49 @@
               <w:rPr>
                 <w:bCs/>
               </w:rPr>
-              <w:t xml:space="preserve">The tcl scripts may not work with later versions of Vivado. In this case, you will need to rerun synthesis, implementation and bitstream generation when a new code.hex file is generated </w:t>
+              <w:t xml:space="preserve">The </w:t>
+            </w:r>
+            <w:proofErr w:type="spellStart"/>
+            <w:r>
+              <w:rPr>
+                <w:bCs/>
+              </w:rPr>
+              <w:t>tcl</w:t>
+            </w:r>
+            <w:proofErr w:type="spellEnd"/>
+            <w:r>
+              <w:rPr>
+                <w:bCs/>
+              </w:rPr>
+              <w:t xml:space="preserve"> scripts may not work with later versions of </w:t>
+            </w:r>
+            <w:proofErr w:type="spellStart"/>
+            <w:r>
+              <w:rPr>
+                <w:bCs/>
+              </w:rPr>
+              <w:t>Vivado</w:t>
+            </w:r>
+            <w:proofErr w:type="spellEnd"/>
+            <w:r>
+              <w:rPr>
+                <w:bCs/>
+              </w:rPr>
+              <w:t xml:space="preserve">. In this case, you will need to rerun synthesis, implementation and bitstream generation when a new </w:t>
+            </w:r>
+            <w:proofErr w:type="spellStart"/>
+            <w:r>
+              <w:rPr>
+                <w:bCs/>
+              </w:rPr>
+              <w:t>code.hex</w:t>
+            </w:r>
+            <w:proofErr w:type="spellEnd"/>
+            <w:r>
+              <w:rPr>
+                <w:bCs/>
+              </w:rPr>
+              <w:t xml:space="preserve"> file is generated </w:t>
             </w:r>
             <w:r>
               <w:rPr>
@@ -2405,7 +2529,21 @@
         <w:rPr>
           <w:b/>
         </w:rPr>
-        <w:t xml:space="preserve">Keil uVision </w:t>
+        <w:t xml:space="preserve">Keil </w:t>
+      </w:r>
+      <w:proofErr w:type="spellStart"/>
+      <w:r>
+        <w:rPr>
+          <w:b/>
+        </w:rPr>
+        <w:t>uVision</w:t>
+      </w:r>
+      <w:proofErr w:type="spellEnd"/>
+      <w:r>
+        <w:rPr>
+          <w:b/>
+        </w:rPr>
+        <w:t xml:space="preserve"> </w:t>
       </w:r>
     </w:p>
     <w:p>
@@ -2606,6 +2744,7 @@
                 <w:lang w:val="en-US"/>
               </w:rPr>
             </w:pPr>
+            <w:proofErr w:type="spellStart"/>
             <w:r>
               <w:rPr>
                 <w:rFonts w:asciiTheme="minorHAnsi" w:hAnsiTheme="minorHAnsi" w:cs="Arial"/>
@@ -2624,6 +2763,7 @@
               </w:rPr>
               <w:t>v</w:t>
             </w:r>
+            <w:proofErr w:type="spellEnd"/>
           </w:p>
         </w:tc>
         <w:tc>
@@ -2674,6 +2814,7 @@
                 <w:lang w:val="en-US"/>
               </w:rPr>
             </w:pPr>
+            <w:proofErr w:type="spellStart"/>
             <w:r>
               <w:rPr>
                 <w:rFonts w:asciiTheme="minorHAnsi" w:hAnsiTheme="minorHAnsi" w:cs="Arial"/>
@@ -2683,6 +2824,7 @@
               </w:rPr>
               <w:t>AHBVGASYS.v</w:t>
             </w:r>
+            <w:proofErr w:type="spellEnd"/>
           </w:p>
         </w:tc>
         <w:tc>
@@ -2731,6 +2873,7 @@
                 <w:lang w:val="en-US"/>
               </w:rPr>
             </w:pPr>
+            <w:proofErr w:type="spellStart"/>
             <w:r>
               <w:rPr>
                 <w:rFonts w:asciiTheme="minorHAnsi" w:hAnsiTheme="minorHAnsi" w:cs="Arial"/>
@@ -2738,8 +2881,20 @@
                 <w:kern w:val="24"/>
                 <w:lang w:val="en-US"/>
               </w:rPr>
-              <w:t>vga_image.v</w:t>
-            </w:r>
+              <w:t>vga_</w:t>
+            </w:r>
+            <w:proofErr w:type="gramStart"/>
+            <w:r>
+              <w:rPr>
+                <w:rFonts w:asciiTheme="minorHAnsi" w:hAnsiTheme="minorHAnsi" w:cs="Arial"/>
+                <w:color w:val="000000" w:themeColor="dark1"/>
+                <w:kern w:val="24"/>
+                <w:lang w:val="en-US"/>
+              </w:rPr>
+              <w:t>image.v</w:t>
+            </w:r>
+            <w:proofErr w:type="spellEnd"/>
+            <w:proofErr w:type="gramEnd"/>
           </w:p>
         </w:tc>
         <w:tc>
@@ -2788,6 +2943,7 @@
                 <w:lang w:val="en-US"/>
               </w:rPr>
             </w:pPr>
+            <w:proofErr w:type="spellStart"/>
             <w:r>
               <w:rPr>
                 <w:rFonts w:asciiTheme="minorHAnsi" w:hAnsiTheme="minorHAnsi" w:cs="Arial"/>
@@ -2795,8 +2951,20 @@
                 <w:kern w:val="24"/>
                 <w:lang w:val="en-US"/>
               </w:rPr>
-              <w:t>vga_console.v</w:t>
-            </w:r>
+              <w:t>vga_</w:t>
+            </w:r>
+            <w:proofErr w:type="gramStart"/>
+            <w:r>
+              <w:rPr>
+                <w:rFonts w:asciiTheme="minorHAnsi" w:hAnsiTheme="minorHAnsi" w:cs="Arial"/>
+                <w:color w:val="000000" w:themeColor="dark1"/>
+                <w:kern w:val="24"/>
+                <w:lang w:val="en-US"/>
+              </w:rPr>
+              <w:t>console.v</w:t>
+            </w:r>
+            <w:proofErr w:type="spellEnd"/>
+            <w:proofErr w:type="gramEnd"/>
           </w:p>
         </w:tc>
         <w:tc>
@@ -2845,6 +3013,7 @@
                 <w:lang w:val="en-US"/>
               </w:rPr>
             </w:pPr>
+            <w:proofErr w:type="spellStart"/>
             <w:r>
               <w:rPr>
                 <w:rFonts w:asciiTheme="minorHAnsi" w:hAnsiTheme="minorHAnsi" w:cs="Arial"/>
@@ -2852,8 +3021,20 @@
                 <w:kern w:val="24"/>
                 <w:lang w:val="en-US"/>
               </w:rPr>
-              <w:t>vga_sync.v</w:t>
-            </w:r>
+              <w:t>vga_</w:t>
+            </w:r>
+            <w:proofErr w:type="gramStart"/>
+            <w:r>
+              <w:rPr>
+                <w:rFonts w:asciiTheme="minorHAnsi" w:hAnsiTheme="minorHAnsi" w:cs="Arial"/>
+                <w:color w:val="000000" w:themeColor="dark1"/>
+                <w:kern w:val="24"/>
+                <w:lang w:val="en-US"/>
+              </w:rPr>
+              <w:t>sync.v</w:t>
+            </w:r>
+            <w:proofErr w:type="spellEnd"/>
+            <w:proofErr w:type="gramEnd"/>
           </w:p>
         </w:tc>
         <w:tc>
@@ -2902,6 +3083,7 @@
                 <w:lang w:val="en-US"/>
               </w:rPr>
             </w:pPr>
+            <w:proofErr w:type="spellStart"/>
             <w:r>
               <w:rPr>
                 <w:rFonts w:asciiTheme="minorHAnsi" w:hAnsiTheme="minorHAnsi" w:cs="Arial"/>
@@ -2909,8 +3091,20 @@
                 <w:kern w:val="24"/>
                 <w:lang w:val="en-US"/>
               </w:rPr>
-              <w:t>font_rom.v</w:t>
-            </w:r>
+              <w:t>font_</w:t>
+            </w:r>
+            <w:proofErr w:type="gramStart"/>
+            <w:r>
+              <w:rPr>
+                <w:rFonts w:asciiTheme="minorHAnsi" w:hAnsiTheme="minorHAnsi" w:cs="Arial"/>
+                <w:color w:val="000000" w:themeColor="dark1"/>
+                <w:kern w:val="24"/>
+                <w:lang w:val="en-US"/>
+              </w:rPr>
+              <w:t>rom.v</w:t>
+            </w:r>
+            <w:proofErr w:type="spellEnd"/>
+            <w:proofErr w:type="gramEnd"/>
           </w:p>
         </w:tc>
         <w:tc>
@@ -2959,6 +3153,7 @@
                 <w:lang w:val="en-US"/>
               </w:rPr>
             </w:pPr>
+            <w:proofErr w:type="spellStart"/>
             <w:r>
               <w:rPr>
                 <w:rFonts w:asciiTheme="minorHAnsi" w:hAnsiTheme="minorHAnsi" w:cs="Arial"/>
@@ -2966,8 +3161,20 @@
                 <w:kern w:val="24"/>
                 <w:lang w:val="en-US"/>
               </w:rPr>
-              <w:t>dual_port_ram_sync.v</w:t>
-            </w:r>
+              <w:t>dual_port_ram_</w:t>
+            </w:r>
+            <w:proofErr w:type="gramStart"/>
+            <w:r>
+              <w:rPr>
+                <w:rFonts w:asciiTheme="minorHAnsi" w:hAnsiTheme="minorHAnsi" w:cs="Arial"/>
+                <w:color w:val="000000" w:themeColor="dark1"/>
+                <w:kern w:val="24"/>
+                <w:lang w:val="en-US"/>
+              </w:rPr>
+              <w:t>sync.v</w:t>
+            </w:r>
+            <w:proofErr w:type="spellEnd"/>
+            <w:proofErr w:type="gramEnd"/>
           </w:p>
         </w:tc>
         <w:tc>
@@ -3034,6 +3241,8 @@
                 <w:lang w:val="en-US"/>
               </w:rPr>
             </w:pPr>
+            <w:proofErr w:type="spellStart"/>
+            <w:proofErr w:type="gramStart"/>
             <w:r>
               <w:rPr>
                 <w:rFonts w:asciiTheme="minorHAnsi" w:hAnsiTheme="minorHAnsi" w:cs="Arial"/>
@@ -3043,6 +3252,8 @@
               </w:rPr>
               <w:t>counter.v</w:t>
             </w:r>
+            <w:proofErr w:type="spellEnd"/>
+            <w:proofErr w:type="gramEnd"/>
           </w:p>
         </w:tc>
         <w:tc>
@@ -3093,7 +3304,15 @@
     </w:p>
     <w:p>
       <w:r>
-        <w:t>In this task, you will implement the Cortex-M0 processor core, AHB-lite bus, memory and VGA peripheral on an FPGA board.</w:t>
+        <w:t xml:space="preserve">In this task, you will implement the Cortex-M0 processor core, AHB-lite bus, </w:t>
+      </w:r>
+      <w:proofErr w:type="gramStart"/>
+      <w:r>
+        <w:t>memory</w:t>
+      </w:r>
+      <w:proofErr w:type="gramEnd"/>
+      <w:r>
+        <w:t xml:space="preserve"> and VGA peripheral on an FPGA board.</w:t>
       </w:r>
     </w:p>
     <w:p>
@@ -3144,8 +3363,16 @@
         <w:rPr>
           <w:szCs w:val="24"/>
         </w:rPr>
-        <w:t xml:space="preserve"> from DesignStart</w:t>
-      </w:r>
+        <w:t xml:space="preserve"> from </w:t>
+      </w:r>
+      <w:proofErr w:type="spellStart"/>
+      <w:r>
+        <w:rPr>
+          <w:szCs w:val="24"/>
+        </w:rPr>
+        <w:t>DesignStart</w:t>
+      </w:r>
+      <w:proofErr w:type="spellEnd"/>
     </w:p>
     <w:p>
       <w:pPr>
@@ -3316,27 +3543,14 @@
       <w:r>
         <w:t xml:space="preserve">Figure </w:t>
       </w:r>
-      <w:r>
-        <w:fldChar w:fldCharType="begin"/>
-      </w:r>
-      <w:r>
-        <w:instrText xml:space="preserve"> SEQ Figure \* ARABIC </w:instrText>
-      </w:r>
-      <w:r>
-        <w:fldChar w:fldCharType="separate"/>
-      </w:r>
-      <w:r>
-        <w:rPr>
-          <w:noProof/>
-        </w:rPr>
-        <w:t>1</w:t>
-      </w:r>
-      <w:r>
-        <w:rPr>
-          <w:noProof/>
-        </w:rPr>
-        <w:fldChar w:fldCharType="end"/>
-      </w:r>
+      <w:fldSimple w:instr=" SEQ Figure \* ARABIC ">
+        <w:r>
+          <w:rPr>
+            <w:noProof/>
+          </w:rPr>
+          <w:t>1</w:t>
+        </w:r>
+      </w:fldSimple>
       <w:r>
         <w:t>:</w:t>
       </w:r>
@@ -3452,9 +3666,9 @@
           <w:szCs w:val="24"/>
         </w:rPr>
         <w:drawing>
-          <wp:inline distT="0" distB="0" distL="0" distR="0" wp14:anchorId="3C982A56" wp14:editId="271CDE86">
-            <wp:extent cx="5800222" cy="1828800"/>
-            <wp:effectExtent l="0" t="0" r="0" b="0"/>
+          <wp:inline distT="0" distB="0" distL="0" distR="0" wp14:anchorId="3C982A56" wp14:editId="74D8BC07">
+            <wp:extent cx="5234450" cy="1828800"/>
+            <wp:effectExtent l="0" t="0" r="4445" b="0"/>
             <wp:docPr id="23" name="Picture 23"/>
             <wp:cNvGraphicFramePr>
               <a:graphicFrameLocks xmlns:a="http://schemas.openxmlformats.org/drawingml/2006/main" noChangeAspect="1"/>
@@ -3463,20 +3677,19 @@
               <a:graphicData uri="http://schemas.openxmlformats.org/drawingml/2006/picture">
                 <pic:pic xmlns:pic="http://schemas.openxmlformats.org/drawingml/2006/picture">
                   <pic:nvPicPr>
-                    <pic:cNvPr id="0" name="Picture 3"/>
+                    <pic:cNvPr id="23" name="Picture 23"/>
                     <pic:cNvPicPr>
                       <a:picLocks noChangeAspect="1" noChangeArrowheads="1"/>
                     </pic:cNvPicPr>
                   </pic:nvPicPr>
                   <pic:blipFill>
-                    <a:blip r:embed="rId15" cstate="print">
+                    <a:blip r:embed="rId15">
                       <a:extLst>
                         <a:ext uri="{28A0092B-C50C-407E-A947-70E740481C1C}">
                           <a14:useLocalDpi xmlns:a14="http://schemas.microsoft.com/office/drawing/2010/main" val="0"/>
                         </a:ext>
                       </a:extLst>
                     </a:blip>
-                    <a:srcRect/>
                     <a:stretch>
                       <a:fillRect/>
                     </a:stretch>
@@ -3484,7 +3697,7 @@
                   <pic:spPr bwMode="auto">
                     <a:xfrm>
                       <a:off x="0" y="0"/>
-                      <a:ext cx="5851521" cy="1844975"/>
+                      <a:ext cx="5234450" cy="1828800"/>
                     </a:xfrm>
                     <a:prstGeom prst="rect">
                       <a:avLst/>
@@ -3509,27 +3722,14 @@
       <w:r>
         <w:t xml:space="preserve">Figure </w:t>
       </w:r>
-      <w:r>
-        <w:fldChar w:fldCharType="begin"/>
-      </w:r>
-      <w:r>
-        <w:instrText xml:space="preserve"> SEQ Figure \* ARABIC </w:instrText>
-      </w:r>
-      <w:r>
-        <w:fldChar w:fldCharType="separate"/>
-      </w:r>
-      <w:r>
-        <w:rPr>
-          <w:noProof/>
-        </w:rPr>
-        <w:t>2</w:t>
-      </w:r>
-      <w:r>
-        <w:rPr>
-          <w:noProof/>
-        </w:rPr>
-        <w:fldChar w:fldCharType="end"/>
-      </w:r>
+      <w:fldSimple w:instr=" SEQ Figure \* ARABIC ">
+        <w:r>
+          <w:rPr>
+            <w:noProof/>
+          </w:rPr>
+          <w:t>2</w:t>
+        </w:r>
+      </w:fldSimple>
       <w:r>
         <w:t>:</w:t>
       </w:r>
@@ -3659,7 +3859,21 @@
         <w:rPr>
           <w:szCs w:val="24"/>
         </w:rPr>
-        <w:t>Stores the color information of all pixels in the image region</w:t>
+        <w:t xml:space="preserve">Stores the </w:t>
+      </w:r>
+      <w:proofErr w:type="spellStart"/>
+      <w:r>
+        <w:rPr>
+          <w:szCs w:val="24"/>
+        </w:rPr>
+        <w:t>color</w:t>
+      </w:r>
+      <w:proofErr w:type="spellEnd"/>
+      <w:r>
+        <w:rPr>
+          <w:szCs w:val="24"/>
+        </w:rPr>
+        <w:t xml:space="preserve"> information of all pixels in the image region</w:t>
       </w:r>
     </w:p>
     <w:p>
@@ -4355,7 +4569,7 @@
                 <w:kern w:val="24"/>
                 <w:lang w:val="en-US"/>
               </w:rPr>
-              <w:t>0</w:t>
+              <w:t>3</w:t>
             </w:r>
           </w:p>
         </w:tc>
@@ -4379,8 +4593,18 @@
                 <w:kern w:val="24"/>
                 <w:lang w:val="en-US"/>
               </w:rPr>
-              <w:t>4 byte</w:t>
-            </w:r>
+              <w:t xml:space="preserve">4 </w:t>
+            </w:r>
+            <w:proofErr w:type="gramStart"/>
+            <w:r>
+              <w:rPr>
+                <w:rFonts w:asciiTheme="minorHAnsi" w:hAnsiTheme="minorHAnsi" w:cs="Arial"/>
+                <w:kern w:val="24"/>
+                <w:lang w:val="en-US"/>
+              </w:rPr>
+              <w:t>byte</w:t>
+            </w:r>
+            <w:proofErr w:type="gramEnd"/>
           </w:p>
         </w:tc>
       </w:tr>
@@ -4773,27 +4997,14 @@
       <w:r>
         <w:t xml:space="preserve">Figure </w:t>
       </w:r>
-      <w:r>
-        <w:fldChar w:fldCharType="begin"/>
-      </w:r>
-      <w:r>
-        <w:instrText xml:space="preserve"> SEQ Figure \* ARABIC </w:instrText>
-      </w:r>
-      <w:r>
-        <w:fldChar w:fldCharType="separate"/>
-      </w:r>
-      <w:r>
-        <w:rPr>
-          <w:noProof/>
-        </w:rPr>
-        <w:t>3</w:t>
-      </w:r>
-      <w:r>
-        <w:rPr>
-          <w:noProof/>
-        </w:rPr>
-        <w:fldChar w:fldCharType="end"/>
-      </w:r>
+      <w:fldSimple w:instr=" SEQ Figure \* ARABIC ">
+        <w:r>
+          <w:rPr>
+            <w:noProof/>
+          </w:rPr>
+          <w:t>3</w:t>
+        </w:r>
+      </w:fldSimple>
       <w:r>
         <w:rPr>
           <w:noProof/>
@@ -4847,7 +5058,21 @@
         <w:rPr>
           <w:szCs w:val="24"/>
         </w:rPr>
-        <w:t>Use an on-chip debugging tool to sample and analyze the signals at run-time. Suggested signals are:</w:t>
+        <w:t xml:space="preserve">Use an on-chip debugging tool to sample and </w:t>
+      </w:r>
+      <w:proofErr w:type="spellStart"/>
+      <w:r>
+        <w:rPr>
+          <w:szCs w:val="24"/>
+        </w:rPr>
+        <w:t>analyze</w:t>
+      </w:r>
+      <w:proofErr w:type="spellEnd"/>
+      <w:r>
+        <w:rPr>
+          <w:szCs w:val="24"/>
+        </w:rPr>
+        <w:t xml:space="preserve"> the signals at run-time. Suggested signals are:</w:t>
       </w:r>
     </w:p>
     <w:p>
@@ -4875,11 +5100,19 @@
           <w:szCs w:val="24"/>
         </w:rPr>
       </w:pPr>
-      <w:r>
-        <w:rPr>
-          <w:szCs w:val="24"/>
-        </w:rPr>
-        <w:t>HADDR[31:0]</w:t>
+      <w:proofErr w:type="gramStart"/>
+      <w:r>
+        <w:rPr>
+          <w:szCs w:val="24"/>
+        </w:rPr>
+        <w:t>HADDR[</w:t>
+      </w:r>
+      <w:proofErr w:type="gramEnd"/>
+      <w:r>
+        <w:rPr>
+          <w:szCs w:val="24"/>
+        </w:rPr>
+        <w:t>31:0]</w:t>
       </w:r>
     </w:p>
     <w:p>
@@ -4894,11 +5127,19 @@
           <w:szCs w:val="24"/>
         </w:rPr>
       </w:pPr>
-      <w:r>
-        <w:rPr>
-          <w:szCs w:val="24"/>
-        </w:rPr>
-        <w:t>HWDATA[31:0]</w:t>
+      <w:proofErr w:type="gramStart"/>
+      <w:r>
+        <w:rPr>
+          <w:szCs w:val="24"/>
+        </w:rPr>
+        <w:t>HWDATA[</w:t>
+      </w:r>
+      <w:proofErr w:type="gramEnd"/>
+      <w:r>
+        <w:rPr>
+          <w:szCs w:val="24"/>
+        </w:rPr>
+        <w:t>31:0]</w:t>
       </w:r>
     </w:p>
     <w:p>
@@ -4913,11 +5154,19 @@
           <w:szCs w:val="24"/>
         </w:rPr>
       </w:pPr>
-      <w:r>
-        <w:rPr>
-          <w:szCs w:val="24"/>
-        </w:rPr>
-        <w:t>HRDATA[31:0]</w:t>
+      <w:proofErr w:type="gramStart"/>
+      <w:r>
+        <w:rPr>
+          <w:szCs w:val="24"/>
+        </w:rPr>
+        <w:t>HRDATA[</w:t>
+      </w:r>
+      <w:proofErr w:type="gramEnd"/>
+      <w:r>
+        <w:rPr>
+          <w:szCs w:val="24"/>
+        </w:rPr>
+        <w:t>31:0]</w:t>
       </w:r>
     </w:p>
     <w:p>
@@ -4994,11 +5243,19 @@
           <w:szCs w:val="24"/>
         </w:rPr>
       </w:pPr>
-      <w:r>
-        <w:rPr>
-          <w:szCs w:val="24"/>
-        </w:rPr>
-        <w:t>HSIZE[2:0]</w:t>
+      <w:proofErr w:type="gramStart"/>
+      <w:r>
+        <w:rPr>
+          <w:szCs w:val="24"/>
+        </w:rPr>
+        <w:t>HSIZE[</w:t>
+      </w:r>
+      <w:proofErr w:type="gramEnd"/>
+      <w:r>
+        <w:rPr>
+          <w:szCs w:val="24"/>
+        </w:rPr>
+        <w:t>2:0]</w:t>
       </w:r>
     </w:p>
     <w:p>
@@ -5013,11 +5270,19 @@
           <w:szCs w:val="24"/>
         </w:rPr>
       </w:pPr>
-      <w:r>
-        <w:rPr>
-          <w:szCs w:val="24"/>
-        </w:rPr>
-        <w:t>HTRANS[1:0]</w:t>
+      <w:proofErr w:type="gramStart"/>
+      <w:r>
+        <w:rPr>
+          <w:szCs w:val="24"/>
+        </w:rPr>
+        <w:t>HTRANS[</w:t>
+      </w:r>
+      <w:proofErr w:type="gramEnd"/>
+      <w:r>
+        <w:rPr>
+          <w:szCs w:val="24"/>
+        </w:rPr>
+        <w:t>1:0]</w:t>
       </w:r>
       <w:r>
         <w:rPr>
@@ -5088,12 +5353,14 @@
           <w:szCs w:val="24"/>
         </w:rPr>
       </w:pPr>
+      <w:proofErr w:type="spellStart"/>
       <w:r>
         <w:rPr>
           <w:szCs w:val="24"/>
         </w:rPr>
         <w:t>Horizontal_Sync</w:t>
       </w:r>
+      <w:proofErr w:type="spellEnd"/>
     </w:p>
     <w:p>
       <w:pPr>
@@ -5107,12 +5374,14 @@
           <w:szCs w:val="24"/>
         </w:rPr>
       </w:pPr>
+      <w:proofErr w:type="spellStart"/>
       <w:r>
         <w:rPr>
           <w:szCs w:val="24"/>
         </w:rPr>
         <w:t>Vertical_Sync</w:t>
       </w:r>
+      <w:proofErr w:type="spellEnd"/>
     </w:p>
     <w:p>
       <w:pPr>
@@ -5126,12 +5395,14 @@
           <w:szCs w:val="24"/>
         </w:rPr>
       </w:pPr>
+      <w:proofErr w:type="spellStart"/>
       <w:r>
         <w:rPr>
           <w:szCs w:val="24"/>
         </w:rPr>
         <w:t>VGA_Color</w:t>
       </w:r>
+      <w:proofErr w:type="spellEnd"/>
     </w:p>
     <w:p>
       <w:pPr>
@@ -5145,12 +5416,14 @@
           <w:szCs w:val="24"/>
         </w:rPr>
       </w:pPr>
+      <w:proofErr w:type="spellStart"/>
       <w:r>
         <w:rPr>
           <w:szCs w:val="24"/>
         </w:rPr>
         <w:t>Address_x</w:t>
       </w:r>
+      <w:proofErr w:type="spellEnd"/>
     </w:p>
     <w:p>
       <w:pPr>
@@ -5164,12 +5437,14 @@
           <w:szCs w:val="24"/>
         </w:rPr>
       </w:pPr>
+      <w:proofErr w:type="spellStart"/>
       <w:r>
         <w:rPr>
           <w:szCs w:val="24"/>
         </w:rPr>
         <w:t>Address_y</w:t>
       </w:r>
+      <w:proofErr w:type="spellEnd"/>
     </w:p>
     <w:p>
       <w:pPr>
@@ -5325,7 +5600,7 @@
 </file>
 
 <file path=word/endnotes.xml><?xml version="1.0" encoding="utf-8"?>
-<w:endnotes xmlns:wpc="http://schemas.microsoft.com/office/word/2010/wordprocessingCanvas" xmlns:cx="http://schemas.microsoft.com/office/drawing/2014/chartex" xmlns:cx1="http://schemas.microsoft.com/office/drawing/2015/9/8/chartex" xmlns:cx2="http://schemas.microsoft.com/office/drawing/2015/10/21/chartex" xmlns:cx3="http://schemas.microsoft.com/office/drawing/2016/5/9/chartex" xmlns:cx4="http://schemas.microsoft.com/office/drawing/2016/5/10/chartex" xmlns:cx5="http://schemas.microsoft.com/office/drawing/2016/5/11/chartex" xmlns:cx6="http://schemas.microsoft.com/office/drawing/2016/5/12/chartex" xmlns:cx7="http://schemas.microsoft.com/office/drawing/2016/5/13/chartex" xmlns:cx8="http://schemas.microsoft.com/office/drawing/2016/5/14/chartex" xmlns:mc="http://schemas.openxmlformats.org/markup-compatibility/2006" xmlns:aink="http://schemas.microsoft.com/office/drawing/2016/ink" xmlns:am3d="http://schemas.microsoft.com/office/drawing/2017/model3d" xmlns:o="urn:schemas-microsoft-com:office:office" xmlns:r="http://schemas.openxmlformats.org/officeDocument/2006/relationships" xmlns:m="http://schemas.openxmlformats.org/officeDocument/2006/math" xmlns:v="urn:schemas-microsoft-com:vml" xmlns:wp14="http://schemas.microsoft.com/office/word/2010/wordprocessingDrawing" xmlns:wp="http://schemas.openxmlformats.org/drawingml/2006/wordprocessingDrawing" xmlns:w10="urn:schemas-microsoft-com:office:word" xmlns:w="http://schemas.openxmlformats.org/wordprocessingml/2006/main" xmlns:w14="http://schemas.microsoft.com/office/word/2010/wordml" xmlns:w15="http://schemas.microsoft.com/office/word/2012/wordml" xmlns:w16cex="http://schemas.microsoft.com/office/word/2018/wordml/cex" xmlns:w16cid="http://schemas.microsoft.com/office/word/2016/wordml/cid" xmlns:w16="http://schemas.microsoft.com/office/word/2018/wordml" xmlns:w16sdtdh="http://schemas.microsoft.com/office/word/2020/wordml/sdtdatahash" xmlns:w16se="http://schemas.microsoft.com/office/word/2015/wordml/symex" xmlns:wpg="http://schemas.microsoft.com/office/word/2010/wordprocessingGroup" xmlns:wpi="http://schemas.microsoft.com/office/word/2010/wordprocessingInk" xmlns:wne="http://schemas.microsoft.com/office/word/2006/wordml" xmlns:wps="http://schemas.microsoft.com/office/word/2010/wordprocessingShape" mc:Ignorable="w14 w15 w16se w16cid w16 w16cex w16sdtdh wp14">
+<w:endnotes xmlns:wpc="http://schemas.microsoft.com/office/word/2010/wordprocessingCanvas" xmlns:cx="http://schemas.microsoft.com/office/drawing/2014/chartex" xmlns:cx1="http://schemas.microsoft.com/office/drawing/2015/9/8/chartex" xmlns:cx2="http://schemas.microsoft.com/office/drawing/2015/10/21/chartex" xmlns:cx3="http://schemas.microsoft.com/office/drawing/2016/5/9/chartex" xmlns:cx4="http://schemas.microsoft.com/office/drawing/2016/5/10/chartex" xmlns:cx5="http://schemas.microsoft.com/office/drawing/2016/5/11/chartex" xmlns:cx6="http://schemas.microsoft.com/office/drawing/2016/5/12/chartex" xmlns:cx7="http://schemas.microsoft.com/office/drawing/2016/5/13/chartex" xmlns:cx8="http://schemas.microsoft.com/office/drawing/2016/5/14/chartex" xmlns:mc="http://schemas.openxmlformats.org/markup-compatibility/2006" xmlns:aink="http://schemas.microsoft.com/office/drawing/2016/ink" xmlns:am3d="http://schemas.microsoft.com/office/drawing/2017/model3d" xmlns:o="urn:schemas-microsoft-com:office:office" xmlns:oel="http://schemas.microsoft.com/office/2019/extlst" xmlns:r="http://schemas.openxmlformats.org/officeDocument/2006/relationships" xmlns:m="http://schemas.openxmlformats.org/officeDocument/2006/math" xmlns:v="urn:schemas-microsoft-com:vml" xmlns:wp14="http://schemas.microsoft.com/office/word/2010/wordprocessingDrawing" xmlns:wp="http://schemas.openxmlformats.org/drawingml/2006/wordprocessingDrawing" xmlns:w10="urn:schemas-microsoft-com:office:word" xmlns:w="http://schemas.openxmlformats.org/wordprocessingml/2006/main" xmlns:w14="http://schemas.microsoft.com/office/word/2010/wordml" xmlns:w15="http://schemas.microsoft.com/office/word/2012/wordml" xmlns:w16cex="http://schemas.microsoft.com/office/word/2018/wordml/cex" xmlns:w16cid="http://schemas.microsoft.com/office/word/2016/wordml/cid" xmlns:w16="http://schemas.microsoft.com/office/word/2018/wordml" xmlns:w16sdtdh="http://schemas.microsoft.com/office/word/2020/wordml/sdtdatahash" xmlns:w16se="http://schemas.microsoft.com/office/word/2015/wordml/symex" xmlns:wpg="http://schemas.microsoft.com/office/word/2010/wordprocessingGroup" xmlns:wpi="http://schemas.microsoft.com/office/word/2010/wordprocessingInk" xmlns:wne="http://schemas.microsoft.com/office/word/2006/wordml" xmlns:wps="http://schemas.microsoft.com/office/word/2010/wordprocessingShape" mc:Ignorable="w14 w15 w16se w16cid w16 w16cex w16sdtdh wp14">
   <w:endnote w:type="separator" w:id="-1">
     <w:p>
       <w:pPr>
@@ -5350,7 +5625,7 @@
 </file>
 
 <file path=word/footer1.xml><?xml version="1.0" encoding="utf-8"?>
-<w:ftr xmlns:wpc="http://schemas.microsoft.com/office/word/2010/wordprocessingCanvas" xmlns:cx="http://schemas.microsoft.com/office/drawing/2014/chartex" xmlns:cx1="http://schemas.microsoft.com/office/drawing/2015/9/8/chartex" xmlns:cx2="http://schemas.microsoft.com/office/drawing/2015/10/21/chartex" xmlns:cx3="http://schemas.microsoft.com/office/drawing/2016/5/9/chartex" xmlns:cx4="http://schemas.microsoft.com/office/drawing/2016/5/10/chartex" xmlns:cx5="http://schemas.microsoft.com/office/drawing/2016/5/11/chartex" xmlns:cx6="http://schemas.microsoft.com/office/drawing/2016/5/12/chartex" xmlns:cx7="http://schemas.microsoft.com/office/drawing/2016/5/13/chartex" xmlns:cx8="http://schemas.microsoft.com/office/drawing/2016/5/14/chartex" xmlns:mc="http://schemas.openxmlformats.org/markup-compatibility/2006" xmlns:aink="http://schemas.microsoft.com/office/drawing/2016/ink" xmlns:am3d="http://schemas.microsoft.com/office/drawing/2017/model3d" xmlns:o="urn:schemas-microsoft-com:office:office" xmlns:r="http://schemas.openxmlformats.org/officeDocument/2006/relationships" xmlns:m="http://schemas.openxmlformats.org/officeDocument/2006/math" xmlns:v="urn:schemas-microsoft-com:vml" xmlns:wp14="http://schemas.microsoft.com/office/word/2010/wordprocessingDrawing" xmlns:wp="http://schemas.openxmlformats.org/drawingml/2006/wordprocessingDrawing" xmlns:w10="urn:schemas-microsoft-com:office:word" xmlns:w="http://schemas.openxmlformats.org/wordprocessingml/2006/main" xmlns:w14="http://schemas.microsoft.com/office/word/2010/wordml" xmlns:w15="http://schemas.microsoft.com/office/word/2012/wordml" xmlns:w16cex="http://schemas.microsoft.com/office/word/2018/wordml/cex" xmlns:w16cid="http://schemas.microsoft.com/office/word/2016/wordml/cid" xmlns:w16="http://schemas.microsoft.com/office/word/2018/wordml" xmlns:w16sdtdh="http://schemas.microsoft.com/office/word/2020/wordml/sdtdatahash" xmlns:w16se="http://schemas.microsoft.com/office/word/2015/wordml/symex" xmlns:wpg="http://schemas.microsoft.com/office/word/2010/wordprocessingGroup" xmlns:wpi="http://schemas.microsoft.com/office/word/2010/wordprocessingInk" xmlns:wne="http://schemas.microsoft.com/office/word/2006/wordml" xmlns:wps="http://schemas.microsoft.com/office/word/2010/wordprocessingShape" mc:Ignorable="w14 w15 w16se w16cid w16 w16cex w16sdtdh wp14">
+<w:ftr xmlns:wpc="http://schemas.microsoft.com/office/word/2010/wordprocessingCanvas" xmlns:cx="http://schemas.microsoft.com/office/drawing/2014/chartex" xmlns:cx1="http://schemas.microsoft.com/office/drawing/2015/9/8/chartex" xmlns:cx2="http://schemas.microsoft.com/office/drawing/2015/10/21/chartex" xmlns:cx3="http://schemas.microsoft.com/office/drawing/2016/5/9/chartex" xmlns:cx4="http://schemas.microsoft.com/office/drawing/2016/5/10/chartex" xmlns:cx5="http://schemas.microsoft.com/office/drawing/2016/5/11/chartex" xmlns:cx6="http://schemas.microsoft.com/office/drawing/2016/5/12/chartex" xmlns:cx7="http://schemas.microsoft.com/office/drawing/2016/5/13/chartex" xmlns:cx8="http://schemas.microsoft.com/office/drawing/2016/5/14/chartex" xmlns:mc="http://schemas.openxmlformats.org/markup-compatibility/2006" xmlns:aink="http://schemas.microsoft.com/office/drawing/2016/ink" xmlns:am3d="http://schemas.microsoft.com/office/drawing/2017/model3d" xmlns:o="urn:schemas-microsoft-com:office:office" xmlns:oel="http://schemas.microsoft.com/office/2019/extlst" xmlns:r="http://schemas.openxmlformats.org/officeDocument/2006/relationships" xmlns:m="http://schemas.openxmlformats.org/officeDocument/2006/math" xmlns:v="urn:schemas-microsoft-com:vml" xmlns:wp14="http://schemas.microsoft.com/office/word/2010/wordprocessingDrawing" xmlns:wp="http://schemas.openxmlformats.org/drawingml/2006/wordprocessingDrawing" xmlns:w10="urn:schemas-microsoft-com:office:word" xmlns:w="http://schemas.openxmlformats.org/wordprocessingml/2006/main" xmlns:w14="http://schemas.microsoft.com/office/word/2010/wordml" xmlns:w15="http://schemas.microsoft.com/office/word/2012/wordml" xmlns:w16cex="http://schemas.microsoft.com/office/word/2018/wordml/cex" xmlns:w16cid="http://schemas.microsoft.com/office/word/2016/wordml/cid" xmlns:w16="http://schemas.microsoft.com/office/word/2018/wordml" xmlns:w16sdtdh="http://schemas.microsoft.com/office/word/2020/wordml/sdtdatahash" xmlns:w16se="http://schemas.microsoft.com/office/word/2015/wordml/symex" xmlns:wpg="http://schemas.microsoft.com/office/word/2010/wordprocessingGroup" xmlns:wpi="http://schemas.microsoft.com/office/word/2010/wordprocessingInk" xmlns:wne="http://schemas.microsoft.com/office/word/2006/wordml" xmlns:wps="http://schemas.microsoft.com/office/word/2010/wordprocessingShape" mc:Ignorable="w14 w15 w16se w16cid w16 w16cex w16sdtdh wp14">
   <w:p>
     <w:pPr>
       <w:pStyle w:val="Footer"/>
@@ -5372,7 +5647,7 @@
 </file>
 
 <file path=word/footer2.xml><?xml version="1.0" encoding="utf-8"?>
-<w:ftr xmlns:wpc="http://schemas.microsoft.com/office/word/2010/wordprocessingCanvas" xmlns:cx="http://schemas.microsoft.com/office/drawing/2014/chartex" xmlns:cx1="http://schemas.microsoft.com/office/drawing/2015/9/8/chartex" xmlns:cx2="http://schemas.microsoft.com/office/drawing/2015/10/21/chartex" xmlns:cx3="http://schemas.microsoft.com/office/drawing/2016/5/9/chartex" xmlns:cx4="http://schemas.microsoft.com/office/drawing/2016/5/10/chartex" xmlns:cx5="http://schemas.microsoft.com/office/drawing/2016/5/11/chartex" xmlns:cx6="http://schemas.microsoft.com/office/drawing/2016/5/12/chartex" xmlns:cx7="http://schemas.microsoft.com/office/drawing/2016/5/13/chartex" xmlns:cx8="http://schemas.microsoft.com/office/drawing/2016/5/14/chartex" xmlns:mc="http://schemas.openxmlformats.org/markup-compatibility/2006" xmlns:aink="http://schemas.microsoft.com/office/drawing/2016/ink" xmlns:am3d="http://schemas.microsoft.com/office/drawing/2017/model3d" xmlns:o="urn:schemas-microsoft-com:office:office" xmlns:r="http://schemas.openxmlformats.org/officeDocument/2006/relationships" xmlns:m="http://schemas.openxmlformats.org/officeDocument/2006/math" xmlns:v="urn:schemas-microsoft-com:vml" xmlns:wp14="http://schemas.microsoft.com/office/word/2010/wordprocessingDrawing" xmlns:wp="http://schemas.openxmlformats.org/drawingml/2006/wordprocessingDrawing" xmlns:w10="urn:schemas-microsoft-com:office:word" xmlns:w="http://schemas.openxmlformats.org/wordprocessingml/2006/main" xmlns:w14="http://schemas.microsoft.com/office/word/2010/wordml" xmlns:w15="http://schemas.microsoft.com/office/word/2012/wordml" xmlns:w16cex="http://schemas.microsoft.com/office/word/2018/wordml/cex" xmlns:w16cid="http://schemas.microsoft.com/office/word/2016/wordml/cid" xmlns:w16="http://schemas.microsoft.com/office/word/2018/wordml" xmlns:w16sdtdh="http://schemas.microsoft.com/office/word/2020/wordml/sdtdatahash" xmlns:w16se="http://schemas.microsoft.com/office/word/2015/wordml/symex" xmlns:wpg="http://schemas.microsoft.com/office/word/2010/wordprocessingGroup" xmlns:wpi="http://schemas.microsoft.com/office/word/2010/wordprocessingInk" xmlns:wne="http://schemas.microsoft.com/office/word/2006/wordml" xmlns:wps="http://schemas.microsoft.com/office/word/2010/wordprocessingShape" mc:Ignorable="w14 w15 w16se w16cid w16 w16cex w16sdtdh wp14">
+<w:ftr xmlns:wpc="http://schemas.microsoft.com/office/word/2010/wordprocessingCanvas" xmlns:cx="http://schemas.microsoft.com/office/drawing/2014/chartex" xmlns:cx1="http://schemas.microsoft.com/office/drawing/2015/9/8/chartex" xmlns:cx2="http://schemas.microsoft.com/office/drawing/2015/10/21/chartex" xmlns:cx3="http://schemas.microsoft.com/office/drawing/2016/5/9/chartex" xmlns:cx4="http://schemas.microsoft.com/office/drawing/2016/5/10/chartex" xmlns:cx5="http://schemas.microsoft.com/office/drawing/2016/5/11/chartex" xmlns:cx6="http://schemas.microsoft.com/office/drawing/2016/5/12/chartex" xmlns:cx7="http://schemas.microsoft.com/office/drawing/2016/5/13/chartex" xmlns:cx8="http://schemas.microsoft.com/office/drawing/2016/5/14/chartex" xmlns:mc="http://schemas.openxmlformats.org/markup-compatibility/2006" xmlns:aink="http://schemas.microsoft.com/office/drawing/2016/ink" xmlns:am3d="http://schemas.microsoft.com/office/drawing/2017/model3d" xmlns:o="urn:schemas-microsoft-com:office:office" xmlns:oel="http://schemas.microsoft.com/office/2019/extlst" xmlns:r="http://schemas.openxmlformats.org/officeDocument/2006/relationships" xmlns:m="http://schemas.openxmlformats.org/officeDocument/2006/math" xmlns:v="urn:schemas-microsoft-com:vml" xmlns:wp14="http://schemas.microsoft.com/office/word/2010/wordprocessingDrawing" xmlns:wp="http://schemas.openxmlformats.org/drawingml/2006/wordprocessingDrawing" xmlns:w10="urn:schemas-microsoft-com:office:word" xmlns:w="http://schemas.openxmlformats.org/wordprocessingml/2006/main" xmlns:w14="http://schemas.microsoft.com/office/word/2010/wordml" xmlns:w15="http://schemas.microsoft.com/office/word/2012/wordml" xmlns:w16cex="http://schemas.microsoft.com/office/word/2018/wordml/cex" xmlns:w16cid="http://schemas.microsoft.com/office/word/2016/wordml/cid" xmlns:w16="http://schemas.microsoft.com/office/word/2018/wordml" xmlns:w16sdtdh="http://schemas.microsoft.com/office/word/2020/wordml/sdtdatahash" xmlns:w16se="http://schemas.microsoft.com/office/word/2015/wordml/symex" xmlns:wpg="http://schemas.microsoft.com/office/word/2010/wordprocessingGroup" xmlns:wpi="http://schemas.microsoft.com/office/word/2010/wordprocessingInk" xmlns:wne="http://schemas.microsoft.com/office/word/2006/wordml" xmlns:wps="http://schemas.microsoft.com/office/word/2010/wordprocessingShape" mc:Ignorable="w14 w15 w16se w16cid w16 w16cex w16sdtdh wp14">
   <w:sdt>
     <w:sdtPr>
       <w:id w:val="-552073365"/>
@@ -5404,7 +5679,7 @@
 </file>
 
 <file path=word/footer3.xml><?xml version="1.0" encoding="utf-8"?>
-<w:ftr xmlns:wpc="http://schemas.microsoft.com/office/word/2010/wordprocessingCanvas" xmlns:cx="http://schemas.microsoft.com/office/drawing/2014/chartex" xmlns:cx1="http://schemas.microsoft.com/office/drawing/2015/9/8/chartex" xmlns:cx2="http://schemas.microsoft.com/office/drawing/2015/10/21/chartex" xmlns:cx3="http://schemas.microsoft.com/office/drawing/2016/5/9/chartex" xmlns:cx4="http://schemas.microsoft.com/office/drawing/2016/5/10/chartex" xmlns:cx5="http://schemas.microsoft.com/office/drawing/2016/5/11/chartex" xmlns:cx6="http://schemas.microsoft.com/office/drawing/2016/5/12/chartex" xmlns:cx7="http://schemas.microsoft.com/office/drawing/2016/5/13/chartex" xmlns:cx8="http://schemas.microsoft.com/office/drawing/2016/5/14/chartex" xmlns:mc="http://schemas.openxmlformats.org/markup-compatibility/2006" xmlns:aink="http://schemas.microsoft.com/office/drawing/2016/ink" xmlns:am3d="http://schemas.microsoft.com/office/drawing/2017/model3d" xmlns:o="urn:schemas-microsoft-com:office:office" xmlns:r="http://schemas.openxmlformats.org/officeDocument/2006/relationships" xmlns:m="http://schemas.openxmlformats.org/officeDocument/2006/math" xmlns:v="urn:schemas-microsoft-com:vml" xmlns:wp14="http://schemas.microsoft.com/office/word/2010/wordprocessingDrawing" xmlns:wp="http://schemas.openxmlformats.org/drawingml/2006/wordprocessingDrawing" xmlns:w10="urn:schemas-microsoft-com:office:word" xmlns:w="http://schemas.openxmlformats.org/wordprocessingml/2006/main" xmlns:w14="http://schemas.microsoft.com/office/word/2010/wordml" xmlns:w15="http://schemas.microsoft.com/office/word/2012/wordml" xmlns:w16cex="http://schemas.microsoft.com/office/word/2018/wordml/cex" xmlns:w16cid="http://schemas.microsoft.com/office/word/2016/wordml/cid" xmlns:w16="http://schemas.microsoft.com/office/word/2018/wordml" xmlns:w16sdtdh="http://schemas.microsoft.com/office/word/2020/wordml/sdtdatahash" xmlns:w16se="http://schemas.microsoft.com/office/word/2015/wordml/symex" xmlns:wpg="http://schemas.microsoft.com/office/word/2010/wordprocessingGroup" xmlns:wpi="http://schemas.microsoft.com/office/word/2010/wordprocessingInk" xmlns:wne="http://schemas.microsoft.com/office/word/2006/wordml" xmlns:wps="http://schemas.microsoft.com/office/word/2010/wordprocessingShape" mc:Ignorable="w14 w15 w16se w16cid w16 w16cex w16sdtdh wp14">
+<w:ftr xmlns:wpc="http://schemas.microsoft.com/office/word/2010/wordprocessingCanvas" xmlns:cx="http://schemas.microsoft.com/office/drawing/2014/chartex" xmlns:cx1="http://schemas.microsoft.com/office/drawing/2015/9/8/chartex" xmlns:cx2="http://schemas.microsoft.com/office/drawing/2015/10/21/chartex" xmlns:cx3="http://schemas.microsoft.com/office/drawing/2016/5/9/chartex" xmlns:cx4="http://schemas.microsoft.com/office/drawing/2016/5/10/chartex" xmlns:cx5="http://schemas.microsoft.com/office/drawing/2016/5/11/chartex" xmlns:cx6="http://schemas.microsoft.com/office/drawing/2016/5/12/chartex" xmlns:cx7="http://schemas.microsoft.com/office/drawing/2016/5/13/chartex" xmlns:cx8="http://schemas.microsoft.com/office/drawing/2016/5/14/chartex" xmlns:mc="http://schemas.openxmlformats.org/markup-compatibility/2006" xmlns:aink="http://schemas.microsoft.com/office/drawing/2016/ink" xmlns:am3d="http://schemas.microsoft.com/office/drawing/2017/model3d" xmlns:o="urn:schemas-microsoft-com:office:office" xmlns:oel="http://schemas.microsoft.com/office/2019/extlst" xmlns:r="http://schemas.openxmlformats.org/officeDocument/2006/relationships" xmlns:m="http://schemas.openxmlformats.org/officeDocument/2006/math" xmlns:v="urn:schemas-microsoft-com:vml" xmlns:wp14="http://schemas.microsoft.com/office/word/2010/wordprocessingDrawing" xmlns:wp="http://schemas.openxmlformats.org/drawingml/2006/wordprocessingDrawing" xmlns:w10="urn:schemas-microsoft-com:office:word" xmlns:w="http://schemas.openxmlformats.org/wordprocessingml/2006/main" xmlns:w14="http://schemas.microsoft.com/office/word/2010/wordml" xmlns:w15="http://schemas.microsoft.com/office/word/2012/wordml" xmlns:w16cex="http://schemas.microsoft.com/office/word/2018/wordml/cex" xmlns:w16cid="http://schemas.microsoft.com/office/word/2016/wordml/cid" xmlns:w16="http://schemas.microsoft.com/office/word/2018/wordml" xmlns:w16sdtdh="http://schemas.microsoft.com/office/word/2020/wordml/sdtdatahash" xmlns:w16se="http://schemas.microsoft.com/office/word/2015/wordml/symex" xmlns:wpg="http://schemas.microsoft.com/office/word/2010/wordprocessingGroup" xmlns:wpi="http://schemas.microsoft.com/office/word/2010/wordprocessingInk" xmlns:wne="http://schemas.microsoft.com/office/word/2006/wordml" xmlns:wps="http://schemas.microsoft.com/office/word/2010/wordprocessingShape" mc:Ignorable="w14 w15 w16se w16cid w16 w16cex w16sdtdh wp14">
   <w:sdt>
     <w:sdtPr>
       <w:id w:val="4715308"/>
@@ -5466,7 +5741,7 @@
               <w:rPr>
                 <w:noProof/>
               </w:rPr>
-              <w:t>2021</w:t>
+              <w:t>2022</w:t>
             </w:r>
             <w:r>
               <w:fldChar w:fldCharType="end"/>
@@ -5549,7 +5824,7 @@
 </file>
 
 <file path=word/footnotes.xml><?xml version="1.0" encoding="utf-8"?>
-<w:footnotes xmlns:wpc="http://schemas.microsoft.com/office/word/2010/wordprocessingCanvas" xmlns:cx="http://schemas.microsoft.com/office/drawing/2014/chartex" xmlns:cx1="http://schemas.microsoft.com/office/drawing/2015/9/8/chartex" xmlns:cx2="http://schemas.microsoft.com/office/drawing/2015/10/21/chartex" xmlns:cx3="http://schemas.microsoft.com/office/drawing/2016/5/9/chartex" xmlns:cx4="http://schemas.microsoft.com/office/drawing/2016/5/10/chartex" xmlns:cx5="http://schemas.microsoft.com/office/drawing/2016/5/11/chartex" xmlns:cx6="http://schemas.microsoft.com/office/drawing/2016/5/12/chartex" xmlns:cx7="http://schemas.microsoft.com/office/drawing/2016/5/13/chartex" xmlns:cx8="http://schemas.microsoft.com/office/drawing/2016/5/14/chartex" xmlns:mc="http://schemas.openxmlformats.org/markup-compatibility/2006" xmlns:aink="http://schemas.microsoft.com/office/drawing/2016/ink" xmlns:am3d="http://schemas.microsoft.com/office/drawing/2017/model3d" xmlns:o="urn:schemas-microsoft-com:office:office" xmlns:r="http://schemas.openxmlformats.org/officeDocument/2006/relationships" xmlns:m="http://schemas.openxmlformats.org/officeDocument/2006/math" xmlns:v="urn:schemas-microsoft-com:vml" xmlns:wp14="http://schemas.microsoft.com/office/word/2010/wordprocessingDrawing" xmlns:wp="http://schemas.openxmlformats.org/drawingml/2006/wordprocessingDrawing" xmlns:w10="urn:schemas-microsoft-com:office:word" xmlns:w="http://schemas.openxmlformats.org/wordprocessingml/2006/main" xmlns:w14="http://schemas.microsoft.com/office/word/2010/wordml" xmlns:w15="http://schemas.microsoft.com/office/word/2012/wordml" xmlns:w16cex="http://schemas.microsoft.com/office/word/2018/wordml/cex" xmlns:w16cid="http://schemas.microsoft.com/office/word/2016/wordml/cid" xmlns:w16="http://schemas.microsoft.com/office/word/2018/wordml" xmlns:w16sdtdh="http://schemas.microsoft.com/office/word/2020/wordml/sdtdatahash" xmlns:w16se="http://schemas.microsoft.com/office/word/2015/wordml/symex" xmlns:wpg="http://schemas.microsoft.com/office/word/2010/wordprocessingGroup" xmlns:wpi="http://schemas.microsoft.com/office/word/2010/wordprocessingInk" xmlns:wne="http://schemas.microsoft.com/office/word/2006/wordml" xmlns:wps="http://schemas.microsoft.com/office/word/2010/wordprocessingShape" mc:Ignorable="w14 w15 w16se w16cid w16 w16cex w16sdtdh wp14">
+<w:footnotes xmlns:wpc="http://schemas.microsoft.com/office/word/2010/wordprocessingCanvas" xmlns:cx="http://schemas.microsoft.com/office/drawing/2014/chartex" xmlns:cx1="http://schemas.microsoft.com/office/drawing/2015/9/8/chartex" xmlns:cx2="http://schemas.microsoft.com/office/drawing/2015/10/21/chartex" xmlns:cx3="http://schemas.microsoft.com/office/drawing/2016/5/9/chartex" xmlns:cx4="http://schemas.microsoft.com/office/drawing/2016/5/10/chartex" xmlns:cx5="http://schemas.microsoft.com/office/drawing/2016/5/11/chartex" xmlns:cx6="http://schemas.microsoft.com/office/drawing/2016/5/12/chartex" xmlns:cx7="http://schemas.microsoft.com/office/drawing/2016/5/13/chartex" xmlns:cx8="http://schemas.microsoft.com/office/drawing/2016/5/14/chartex" xmlns:mc="http://schemas.openxmlformats.org/markup-compatibility/2006" xmlns:aink="http://schemas.microsoft.com/office/drawing/2016/ink" xmlns:am3d="http://schemas.microsoft.com/office/drawing/2017/model3d" xmlns:o="urn:schemas-microsoft-com:office:office" xmlns:oel="http://schemas.microsoft.com/office/2019/extlst" xmlns:r="http://schemas.openxmlformats.org/officeDocument/2006/relationships" xmlns:m="http://schemas.openxmlformats.org/officeDocument/2006/math" xmlns:v="urn:schemas-microsoft-com:vml" xmlns:wp14="http://schemas.microsoft.com/office/word/2010/wordprocessingDrawing" xmlns:wp="http://schemas.openxmlformats.org/drawingml/2006/wordprocessingDrawing" xmlns:w10="urn:schemas-microsoft-com:office:word" xmlns:w="http://schemas.openxmlformats.org/wordprocessingml/2006/main" xmlns:w14="http://schemas.microsoft.com/office/word/2010/wordml" xmlns:w15="http://schemas.microsoft.com/office/word/2012/wordml" xmlns:w16cex="http://schemas.microsoft.com/office/word/2018/wordml/cex" xmlns:w16cid="http://schemas.microsoft.com/office/word/2016/wordml/cid" xmlns:w16="http://schemas.microsoft.com/office/word/2018/wordml" xmlns:w16sdtdh="http://schemas.microsoft.com/office/word/2020/wordml/sdtdatahash" xmlns:w16se="http://schemas.microsoft.com/office/word/2015/wordml/symex" xmlns:wpg="http://schemas.microsoft.com/office/word/2010/wordprocessingGroup" xmlns:wpi="http://schemas.microsoft.com/office/word/2010/wordprocessingInk" xmlns:wne="http://schemas.microsoft.com/office/word/2006/wordml" xmlns:wps="http://schemas.microsoft.com/office/word/2010/wordprocessingShape" mc:Ignorable="w14 w15 w16se w16cid w16 w16cex w16sdtdh wp14">
   <w:footnote w:type="separator" w:id="-1">
     <w:p>
       <w:pPr>
@@ -5576,7 +5851,7 @@
 </file>
 
 <file path=word/header1.xml><?xml version="1.0" encoding="utf-8"?>
-<w:hdr xmlns:wpc="http://schemas.microsoft.com/office/word/2010/wordprocessingCanvas" xmlns:cx="http://schemas.microsoft.com/office/drawing/2014/chartex" xmlns:cx1="http://schemas.microsoft.com/office/drawing/2015/9/8/chartex" xmlns:cx2="http://schemas.microsoft.com/office/drawing/2015/10/21/chartex" xmlns:cx3="http://schemas.microsoft.com/office/drawing/2016/5/9/chartex" xmlns:cx4="http://schemas.microsoft.com/office/drawing/2016/5/10/chartex" xmlns:cx5="http://schemas.microsoft.com/office/drawing/2016/5/11/chartex" xmlns:cx6="http://schemas.microsoft.com/office/drawing/2016/5/12/chartex" xmlns:cx7="http://schemas.microsoft.com/office/drawing/2016/5/13/chartex" xmlns:cx8="http://schemas.microsoft.com/office/drawing/2016/5/14/chartex" xmlns:mc="http://schemas.openxmlformats.org/markup-compatibility/2006" xmlns:aink="http://schemas.microsoft.com/office/drawing/2016/ink" xmlns:am3d="http://schemas.microsoft.com/office/drawing/2017/model3d" xmlns:o="urn:schemas-microsoft-com:office:office" xmlns:r="http://schemas.openxmlformats.org/officeDocument/2006/relationships" xmlns:m="http://schemas.openxmlformats.org/officeDocument/2006/math" xmlns:v="urn:schemas-microsoft-com:vml" xmlns:wp14="http://schemas.microsoft.com/office/word/2010/wordprocessingDrawing" xmlns:wp="http://schemas.openxmlformats.org/drawingml/2006/wordprocessingDrawing" xmlns:w10="urn:schemas-microsoft-com:office:word" xmlns:w="http://schemas.openxmlformats.org/wordprocessingml/2006/main" xmlns:w14="http://schemas.microsoft.com/office/word/2010/wordml" xmlns:w15="http://schemas.microsoft.com/office/word/2012/wordml" xmlns:w16cex="http://schemas.microsoft.com/office/word/2018/wordml/cex" xmlns:w16cid="http://schemas.microsoft.com/office/word/2016/wordml/cid" xmlns:w16="http://schemas.microsoft.com/office/word/2018/wordml" xmlns:w16sdtdh="http://schemas.microsoft.com/office/word/2020/wordml/sdtdatahash" xmlns:w16se="http://schemas.microsoft.com/office/word/2015/wordml/symex" xmlns:wpg="http://schemas.microsoft.com/office/word/2010/wordprocessingGroup" xmlns:wpi="http://schemas.microsoft.com/office/word/2010/wordprocessingInk" xmlns:wne="http://schemas.microsoft.com/office/word/2006/wordml" xmlns:wps="http://schemas.microsoft.com/office/word/2010/wordprocessingShape" mc:Ignorable="w14 w15 w16se w16cid w16 w16cex w16sdtdh wp14">
+<w:hdr xmlns:wpc="http://schemas.microsoft.com/office/word/2010/wordprocessingCanvas" xmlns:cx="http://schemas.microsoft.com/office/drawing/2014/chartex" xmlns:cx1="http://schemas.microsoft.com/office/drawing/2015/9/8/chartex" xmlns:cx2="http://schemas.microsoft.com/office/drawing/2015/10/21/chartex" xmlns:cx3="http://schemas.microsoft.com/office/drawing/2016/5/9/chartex" xmlns:cx4="http://schemas.microsoft.com/office/drawing/2016/5/10/chartex" xmlns:cx5="http://schemas.microsoft.com/office/drawing/2016/5/11/chartex" xmlns:cx6="http://schemas.microsoft.com/office/drawing/2016/5/12/chartex" xmlns:cx7="http://schemas.microsoft.com/office/drawing/2016/5/13/chartex" xmlns:cx8="http://schemas.microsoft.com/office/drawing/2016/5/14/chartex" xmlns:mc="http://schemas.openxmlformats.org/markup-compatibility/2006" xmlns:aink="http://schemas.microsoft.com/office/drawing/2016/ink" xmlns:am3d="http://schemas.microsoft.com/office/drawing/2017/model3d" xmlns:o="urn:schemas-microsoft-com:office:office" xmlns:oel="http://schemas.microsoft.com/office/2019/extlst" xmlns:r="http://schemas.openxmlformats.org/officeDocument/2006/relationships" xmlns:m="http://schemas.openxmlformats.org/officeDocument/2006/math" xmlns:v="urn:schemas-microsoft-com:vml" xmlns:wp14="http://schemas.microsoft.com/office/word/2010/wordprocessingDrawing" xmlns:wp="http://schemas.openxmlformats.org/drawingml/2006/wordprocessingDrawing" xmlns:w10="urn:schemas-microsoft-com:office:word" xmlns:w="http://schemas.openxmlformats.org/wordprocessingml/2006/main" xmlns:w14="http://schemas.microsoft.com/office/word/2010/wordml" xmlns:w15="http://schemas.microsoft.com/office/word/2012/wordml" xmlns:w16cex="http://schemas.microsoft.com/office/word/2018/wordml/cex" xmlns:w16cid="http://schemas.microsoft.com/office/word/2016/wordml/cid" xmlns:w16="http://schemas.microsoft.com/office/word/2018/wordml" xmlns:w16sdtdh="http://schemas.microsoft.com/office/word/2020/wordml/sdtdatahash" xmlns:w16se="http://schemas.microsoft.com/office/word/2015/wordml/symex" xmlns:wpg="http://schemas.microsoft.com/office/word/2010/wordprocessingGroup" xmlns:wpi="http://schemas.microsoft.com/office/word/2010/wordprocessingInk" xmlns:wne="http://schemas.microsoft.com/office/word/2006/wordml" xmlns:wps="http://schemas.microsoft.com/office/word/2010/wordprocessingShape" mc:Ignorable="w14 w15 w16se w16cid w16 w16cex w16sdtdh wp14">
   <w:p>
     <w:pPr>
       <w:pStyle w:val="Header"/>
@@ -5681,7 +5956,7 @@
 </file>
 
 <file path=word/header2.xml><?xml version="1.0" encoding="utf-8"?>
-<w:hdr xmlns:wpc="http://schemas.microsoft.com/office/word/2010/wordprocessingCanvas" xmlns:cx="http://schemas.microsoft.com/office/drawing/2014/chartex" xmlns:cx1="http://schemas.microsoft.com/office/drawing/2015/9/8/chartex" xmlns:cx2="http://schemas.microsoft.com/office/drawing/2015/10/21/chartex" xmlns:cx3="http://schemas.microsoft.com/office/drawing/2016/5/9/chartex" xmlns:cx4="http://schemas.microsoft.com/office/drawing/2016/5/10/chartex" xmlns:cx5="http://schemas.microsoft.com/office/drawing/2016/5/11/chartex" xmlns:cx6="http://schemas.microsoft.com/office/drawing/2016/5/12/chartex" xmlns:cx7="http://schemas.microsoft.com/office/drawing/2016/5/13/chartex" xmlns:cx8="http://schemas.microsoft.com/office/drawing/2016/5/14/chartex" xmlns:mc="http://schemas.openxmlformats.org/markup-compatibility/2006" xmlns:aink="http://schemas.microsoft.com/office/drawing/2016/ink" xmlns:am3d="http://schemas.microsoft.com/office/drawing/2017/model3d" xmlns:o="urn:schemas-microsoft-com:office:office" xmlns:r="http://schemas.openxmlformats.org/officeDocument/2006/relationships" xmlns:m="http://schemas.openxmlformats.org/officeDocument/2006/math" xmlns:v="urn:schemas-microsoft-com:vml" xmlns:wp14="http://schemas.microsoft.com/office/word/2010/wordprocessingDrawing" xmlns:wp="http://schemas.openxmlformats.org/drawingml/2006/wordprocessingDrawing" xmlns:w10="urn:schemas-microsoft-com:office:word" xmlns:w="http://schemas.openxmlformats.org/wordprocessingml/2006/main" xmlns:w14="http://schemas.microsoft.com/office/word/2010/wordml" xmlns:w15="http://schemas.microsoft.com/office/word/2012/wordml" xmlns:w16cex="http://schemas.microsoft.com/office/word/2018/wordml/cex" xmlns:w16cid="http://schemas.microsoft.com/office/word/2016/wordml/cid" xmlns:w16="http://schemas.microsoft.com/office/word/2018/wordml" xmlns:w16sdtdh="http://schemas.microsoft.com/office/word/2020/wordml/sdtdatahash" xmlns:w16se="http://schemas.microsoft.com/office/word/2015/wordml/symex" xmlns:wpg="http://schemas.microsoft.com/office/word/2010/wordprocessingGroup" xmlns:wpi="http://schemas.microsoft.com/office/word/2010/wordprocessingInk" xmlns:wne="http://schemas.microsoft.com/office/word/2006/wordml" xmlns:wps="http://schemas.microsoft.com/office/word/2010/wordprocessingShape" mc:Ignorable="w14 w15 w16se w16cid w16 w16cex w16sdtdh wp14">
+<w:hdr xmlns:wpc="http://schemas.microsoft.com/office/word/2010/wordprocessingCanvas" xmlns:cx="http://schemas.microsoft.com/office/drawing/2014/chartex" xmlns:cx1="http://schemas.microsoft.com/office/drawing/2015/9/8/chartex" xmlns:cx2="http://schemas.microsoft.com/office/drawing/2015/10/21/chartex" xmlns:cx3="http://schemas.microsoft.com/office/drawing/2016/5/9/chartex" xmlns:cx4="http://schemas.microsoft.com/office/drawing/2016/5/10/chartex" xmlns:cx5="http://schemas.microsoft.com/office/drawing/2016/5/11/chartex" xmlns:cx6="http://schemas.microsoft.com/office/drawing/2016/5/12/chartex" xmlns:cx7="http://schemas.microsoft.com/office/drawing/2016/5/13/chartex" xmlns:cx8="http://schemas.microsoft.com/office/drawing/2016/5/14/chartex" xmlns:mc="http://schemas.openxmlformats.org/markup-compatibility/2006" xmlns:aink="http://schemas.microsoft.com/office/drawing/2016/ink" xmlns:am3d="http://schemas.microsoft.com/office/drawing/2017/model3d" xmlns:o="urn:schemas-microsoft-com:office:office" xmlns:oel="http://schemas.microsoft.com/office/2019/extlst" xmlns:r="http://schemas.openxmlformats.org/officeDocument/2006/relationships" xmlns:m="http://schemas.openxmlformats.org/officeDocument/2006/math" xmlns:v="urn:schemas-microsoft-com:vml" xmlns:wp14="http://schemas.microsoft.com/office/word/2010/wordprocessingDrawing" xmlns:wp="http://schemas.openxmlformats.org/drawingml/2006/wordprocessingDrawing" xmlns:w10="urn:schemas-microsoft-com:office:word" xmlns:w="http://schemas.openxmlformats.org/wordprocessingml/2006/main" xmlns:w14="http://schemas.microsoft.com/office/word/2010/wordml" xmlns:w15="http://schemas.microsoft.com/office/word/2012/wordml" xmlns:w16cex="http://schemas.microsoft.com/office/word/2018/wordml/cex" xmlns:w16cid="http://schemas.microsoft.com/office/word/2016/wordml/cid" xmlns:w16="http://schemas.microsoft.com/office/word/2018/wordml" xmlns:w16sdtdh="http://schemas.microsoft.com/office/word/2020/wordml/sdtdatahash" xmlns:w16se="http://schemas.microsoft.com/office/word/2015/wordml/symex" xmlns:wpg="http://schemas.microsoft.com/office/word/2010/wordprocessingGroup" xmlns:wpi="http://schemas.microsoft.com/office/word/2010/wordprocessingInk" xmlns:wne="http://schemas.microsoft.com/office/word/2006/wordml" xmlns:wps="http://schemas.microsoft.com/office/word/2010/wordprocessingShape" mc:Ignorable="w14 w15 w16se w16cid w16 w16cex w16sdtdh wp14">
   <w:p>
     <w:pPr>
       <w:pStyle w:val="Header"/>
@@ -5762,7 +6037,7 @@
 </file>
 
 <file path=word/header3.xml><?xml version="1.0" encoding="utf-8"?>
-<w:hdr xmlns:wpc="http://schemas.microsoft.com/office/word/2010/wordprocessingCanvas" xmlns:cx="http://schemas.microsoft.com/office/drawing/2014/chartex" xmlns:cx1="http://schemas.microsoft.com/office/drawing/2015/9/8/chartex" xmlns:cx2="http://schemas.microsoft.com/office/drawing/2015/10/21/chartex" xmlns:cx3="http://schemas.microsoft.com/office/drawing/2016/5/9/chartex" xmlns:cx4="http://schemas.microsoft.com/office/drawing/2016/5/10/chartex" xmlns:cx5="http://schemas.microsoft.com/office/drawing/2016/5/11/chartex" xmlns:cx6="http://schemas.microsoft.com/office/drawing/2016/5/12/chartex" xmlns:cx7="http://schemas.microsoft.com/office/drawing/2016/5/13/chartex" xmlns:cx8="http://schemas.microsoft.com/office/drawing/2016/5/14/chartex" xmlns:mc="http://schemas.openxmlformats.org/markup-compatibility/2006" xmlns:aink="http://schemas.microsoft.com/office/drawing/2016/ink" xmlns:am3d="http://schemas.microsoft.com/office/drawing/2017/model3d" xmlns:o="urn:schemas-microsoft-com:office:office" xmlns:r="http://schemas.openxmlformats.org/officeDocument/2006/relationships" xmlns:m="http://schemas.openxmlformats.org/officeDocument/2006/math" xmlns:v="urn:schemas-microsoft-com:vml" xmlns:wp14="http://schemas.microsoft.com/office/word/2010/wordprocessingDrawing" xmlns:wp="http://schemas.openxmlformats.org/drawingml/2006/wordprocessingDrawing" xmlns:w10="urn:schemas-microsoft-com:office:word" xmlns:w="http://schemas.openxmlformats.org/wordprocessingml/2006/main" xmlns:w14="http://schemas.microsoft.com/office/word/2010/wordml" xmlns:w15="http://schemas.microsoft.com/office/word/2012/wordml" xmlns:w16cex="http://schemas.microsoft.com/office/word/2018/wordml/cex" xmlns:w16cid="http://schemas.microsoft.com/office/word/2016/wordml/cid" xmlns:w16="http://schemas.microsoft.com/office/word/2018/wordml" xmlns:w16sdtdh="http://schemas.microsoft.com/office/word/2020/wordml/sdtdatahash" xmlns:w16se="http://schemas.microsoft.com/office/word/2015/wordml/symex" xmlns:wpg="http://schemas.microsoft.com/office/word/2010/wordprocessingGroup" xmlns:wpi="http://schemas.microsoft.com/office/word/2010/wordprocessingInk" xmlns:wne="http://schemas.microsoft.com/office/word/2006/wordml" xmlns:wps="http://schemas.microsoft.com/office/word/2010/wordprocessingShape" mc:Ignorable="w14 w15 w16se w16cid w16 w16cex w16sdtdh wp14">
+<w:hdr xmlns:wpc="http://schemas.microsoft.com/office/word/2010/wordprocessingCanvas" xmlns:cx="http://schemas.microsoft.com/office/drawing/2014/chartex" xmlns:cx1="http://schemas.microsoft.com/office/drawing/2015/9/8/chartex" xmlns:cx2="http://schemas.microsoft.com/office/drawing/2015/10/21/chartex" xmlns:cx3="http://schemas.microsoft.com/office/drawing/2016/5/9/chartex" xmlns:cx4="http://schemas.microsoft.com/office/drawing/2016/5/10/chartex" xmlns:cx5="http://schemas.microsoft.com/office/drawing/2016/5/11/chartex" xmlns:cx6="http://schemas.microsoft.com/office/drawing/2016/5/12/chartex" xmlns:cx7="http://schemas.microsoft.com/office/drawing/2016/5/13/chartex" xmlns:cx8="http://schemas.microsoft.com/office/drawing/2016/5/14/chartex" xmlns:mc="http://schemas.openxmlformats.org/markup-compatibility/2006" xmlns:aink="http://schemas.microsoft.com/office/drawing/2016/ink" xmlns:am3d="http://schemas.microsoft.com/office/drawing/2017/model3d" xmlns:o="urn:schemas-microsoft-com:office:office" xmlns:oel="http://schemas.microsoft.com/office/2019/extlst" xmlns:r="http://schemas.openxmlformats.org/officeDocument/2006/relationships" xmlns:m="http://schemas.openxmlformats.org/officeDocument/2006/math" xmlns:v="urn:schemas-microsoft-com:vml" xmlns:wp14="http://schemas.microsoft.com/office/word/2010/wordprocessingDrawing" xmlns:wp="http://schemas.openxmlformats.org/drawingml/2006/wordprocessingDrawing" xmlns:w10="urn:schemas-microsoft-com:office:word" xmlns:w="http://schemas.openxmlformats.org/wordprocessingml/2006/main" xmlns:w14="http://schemas.microsoft.com/office/word/2010/wordml" xmlns:w15="http://schemas.microsoft.com/office/word/2012/wordml" xmlns:w16cex="http://schemas.microsoft.com/office/word/2018/wordml/cex" xmlns:w16cid="http://schemas.microsoft.com/office/word/2016/wordml/cid" xmlns:w16="http://schemas.microsoft.com/office/word/2018/wordml" xmlns:w16sdtdh="http://schemas.microsoft.com/office/word/2020/wordml/sdtdatahash" xmlns:w16se="http://schemas.microsoft.com/office/word/2015/wordml/symex" xmlns:wpg="http://schemas.microsoft.com/office/word/2010/wordprocessingGroup" xmlns:wpi="http://schemas.microsoft.com/office/word/2010/wordprocessingInk" xmlns:wne="http://schemas.microsoft.com/office/word/2006/wordml" xmlns:wps="http://schemas.microsoft.com/office/word/2010/wordprocessingShape" mc:Ignorable="w14 w15 w16se w16cid w16 w16cex w16sdtdh wp14">
   <w:p>
     <w:pPr>
       <w:pStyle w:val="Header"/>
@@ -5772,7 +6047,7 @@
 </file>
 
 <file path=word/numbering.xml><?xml version="1.0" encoding="utf-8"?>
-<w:numbering xmlns:wpc="http://schemas.microsoft.com/office/word/2010/wordprocessingCanvas" xmlns:cx="http://schemas.microsoft.com/office/drawing/2014/chartex" xmlns:cx1="http://schemas.microsoft.com/office/drawing/2015/9/8/chartex" xmlns:cx2="http://schemas.microsoft.com/office/drawing/2015/10/21/chartex" xmlns:cx3="http://schemas.microsoft.com/office/drawing/2016/5/9/chartex" xmlns:cx4="http://schemas.microsoft.com/office/drawing/2016/5/10/chartex" xmlns:cx5="http://schemas.microsoft.com/office/drawing/2016/5/11/chartex" xmlns:cx6="http://schemas.microsoft.com/office/drawing/2016/5/12/chartex" xmlns:cx7="http://schemas.microsoft.com/office/drawing/2016/5/13/chartex" xmlns:cx8="http://schemas.microsoft.com/office/drawing/2016/5/14/chartex" xmlns:mc="http://schemas.openxmlformats.org/markup-compatibility/2006" xmlns:aink="http://schemas.microsoft.com/office/drawing/2016/ink" xmlns:am3d="http://schemas.microsoft.com/office/drawing/2017/model3d" xmlns:o="urn:schemas-microsoft-com:office:office" xmlns:r="http://schemas.openxmlformats.org/officeDocument/2006/relationships" xmlns:m="http://schemas.openxmlformats.org/officeDocument/2006/math" xmlns:v="urn:schemas-microsoft-com:vml" xmlns:wp14="http://schemas.microsoft.com/office/word/2010/wordprocessingDrawing" xmlns:wp="http://schemas.openxmlformats.org/drawingml/2006/wordprocessingDrawing" xmlns:w10="urn:schemas-microsoft-com:office:word" xmlns:w="http://schemas.openxmlformats.org/wordprocessingml/2006/main" xmlns:w14="http://schemas.microsoft.com/office/word/2010/wordml" xmlns:w15="http://schemas.microsoft.com/office/word/2012/wordml" xmlns:w16cex="http://schemas.microsoft.com/office/word/2018/wordml/cex" xmlns:w16cid="http://schemas.microsoft.com/office/word/2016/wordml/cid" xmlns:w16="http://schemas.microsoft.com/office/word/2018/wordml" xmlns:w16sdtdh="http://schemas.microsoft.com/office/word/2020/wordml/sdtdatahash" xmlns:w16se="http://schemas.microsoft.com/office/word/2015/wordml/symex" xmlns:wpg="http://schemas.microsoft.com/office/word/2010/wordprocessingGroup" xmlns:wpi="http://schemas.microsoft.com/office/word/2010/wordprocessingInk" xmlns:wne="http://schemas.microsoft.com/office/word/2006/wordml" xmlns:wps="http://schemas.microsoft.com/office/word/2010/wordprocessingShape" mc:Ignorable="w14 w15 w16se w16cid w16 w16cex w16sdtdh wp14">
+<w:numbering xmlns:wpc="http://schemas.microsoft.com/office/word/2010/wordprocessingCanvas" xmlns:cx="http://schemas.microsoft.com/office/drawing/2014/chartex" xmlns:cx1="http://schemas.microsoft.com/office/drawing/2015/9/8/chartex" xmlns:cx2="http://schemas.microsoft.com/office/drawing/2015/10/21/chartex" xmlns:cx3="http://schemas.microsoft.com/office/drawing/2016/5/9/chartex" xmlns:cx4="http://schemas.microsoft.com/office/drawing/2016/5/10/chartex" xmlns:cx5="http://schemas.microsoft.com/office/drawing/2016/5/11/chartex" xmlns:cx6="http://schemas.microsoft.com/office/drawing/2016/5/12/chartex" xmlns:cx7="http://schemas.microsoft.com/office/drawing/2016/5/13/chartex" xmlns:cx8="http://schemas.microsoft.com/office/drawing/2016/5/14/chartex" xmlns:mc="http://schemas.openxmlformats.org/markup-compatibility/2006" xmlns:aink="http://schemas.microsoft.com/office/drawing/2016/ink" xmlns:am3d="http://schemas.microsoft.com/office/drawing/2017/model3d" xmlns:o="urn:schemas-microsoft-com:office:office" xmlns:oel="http://schemas.microsoft.com/office/2019/extlst" xmlns:r="http://schemas.openxmlformats.org/officeDocument/2006/relationships" xmlns:m="http://schemas.openxmlformats.org/officeDocument/2006/math" xmlns:v="urn:schemas-microsoft-com:vml" xmlns:wp14="http://schemas.microsoft.com/office/word/2010/wordprocessingDrawing" xmlns:wp="http://schemas.openxmlformats.org/drawingml/2006/wordprocessingDrawing" xmlns:w10="urn:schemas-microsoft-com:office:word" xmlns:w="http://schemas.openxmlformats.org/wordprocessingml/2006/main" xmlns:w14="http://schemas.microsoft.com/office/word/2010/wordml" xmlns:w15="http://schemas.microsoft.com/office/word/2012/wordml" xmlns:w16cex="http://schemas.microsoft.com/office/word/2018/wordml/cex" xmlns:w16cid="http://schemas.microsoft.com/office/word/2016/wordml/cid" xmlns:w16="http://schemas.microsoft.com/office/word/2018/wordml" xmlns:w16sdtdh="http://schemas.microsoft.com/office/word/2020/wordml/sdtdatahash" xmlns:w16se="http://schemas.microsoft.com/office/word/2015/wordml/symex" xmlns:wpg="http://schemas.microsoft.com/office/word/2010/wordprocessingGroup" xmlns:wpi="http://schemas.microsoft.com/office/word/2010/wordprocessingInk" xmlns:wne="http://schemas.microsoft.com/office/word/2006/wordml" xmlns:wps="http://schemas.microsoft.com/office/word/2010/wordprocessingShape" mc:Ignorable="w14 w15 w16se w16cid w16 w16cex w16sdtdh wp14">
   <w:abstractNum w:abstractNumId="0" w15:restartNumberingAfterBreak="0">
     <w:nsid w:val="01A42758"/>
     <w:multiLevelType w:val="hybridMultilevel"/>
@@ -9795,124 +10070,124 @@
       </w:pPr>
     </w:lvl>
   </w:abstractNum>
-  <w:num w:numId="1">
+  <w:num w:numId="1" w16cid:durableId="44986271">
     <w:abstractNumId w:val="4"/>
   </w:num>
-  <w:num w:numId="2">
+  <w:num w:numId="2" w16cid:durableId="692654803">
     <w:abstractNumId w:val="24"/>
   </w:num>
-  <w:num w:numId="3">
+  <w:num w:numId="3" w16cid:durableId="602034915">
     <w:abstractNumId w:val="37"/>
   </w:num>
-  <w:num w:numId="4">
+  <w:num w:numId="4" w16cid:durableId="147282518">
     <w:abstractNumId w:val="37"/>
     <w:lvlOverride w:ilvl="0">
       <w:startOverride w:val="1"/>
     </w:lvlOverride>
   </w:num>
-  <w:num w:numId="5">
+  <w:num w:numId="5" w16cid:durableId="1368408743">
     <w:abstractNumId w:val="19"/>
   </w:num>
-  <w:num w:numId="6">
+  <w:num w:numId="6" w16cid:durableId="903487730">
     <w:abstractNumId w:val="3"/>
   </w:num>
-  <w:num w:numId="7">
+  <w:num w:numId="7" w16cid:durableId="1657102183">
     <w:abstractNumId w:val="29"/>
   </w:num>
-  <w:num w:numId="8">
+  <w:num w:numId="8" w16cid:durableId="495851517">
     <w:abstractNumId w:val="2"/>
   </w:num>
-  <w:num w:numId="9">
+  <w:num w:numId="9" w16cid:durableId="412166340">
     <w:abstractNumId w:val="18"/>
   </w:num>
-  <w:num w:numId="10">
+  <w:num w:numId="10" w16cid:durableId="1492790671">
     <w:abstractNumId w:val="34"/>
   </w:num>
-  <w:num w:numId="11">
+  <w:num w:numId="11" w16cid:durableId="1965042296">
     <w:abstractNumId w:val="21"/>
   </w:num>
-  <w:num w:numId="12">
+  <w:num w:numId="12" w16cid:durableId="1194075543">
     <w:abstractNumId w:val="35"/>
   </w:num>
-  <w:num w:numId="13">
+  <w:num w:numId="13" w16cid:durableId="120654634">
     <w:abstractNumId w:val="23"/>
   </w:num>
-  <w:num w:numId="14">
+  <w:num w:numId="14" w16cid:durableId="780565231">
     <w:abstractNumId w:val="33"/>
   </w:num>
-  <w:num w:numId="15">
+  <w:num w:numId="15" w16cid:durableId="1209999763">
     <w:abstractNumId w:val="31"/>
   </w:num>
-  <w:num w:numId="16">
+  <w:num w:numId="16" w16cid:durableId="433520768">
     <w:abstractNumId w:val="16"/>
   </w:num>
-  <w:num w:numId="17">
+  <w:num w:numId="17" w16cid:durableId="2013138933">
     <w:abstractNumId w:val="7"/>
   </w:num>
-  <w:num w:numId="18">
+  <w:num w:numId="18" w16cid:durableId="1350331663">
     <w:abstractNumId w:val="12"/>
   </w:num>
-  <w:num w:numId="19">
+  <w:num w:numId="19" w16cid:durableId="591932458">
     <w:abstractNumId w:val="0"/>
   </w:num>
-  <w:num w:numId="20">
+  <w:num w:numId="20" w16cid:durableId="596984464">
     <w:abstractNumId w:val="10"/>
   </w:num>
-  <w:num w:numId="21">
+  <w:num w:numId="21" w16cid:durableId="1238052058">
     <w:abstractNumId w:val="9"/>
   </w:num>
-  <w:num w:numId="22">
+  <w:num w:numId="22" w16cid:durableId="1367438768">
     <w:abstractNumId w:val="17"/>
   </w:num>
-  <w:num w:numId="23">
+  <w:num w:numId="23" w16cid:durableId="2108845221">
     <w:abstractNumId w:val="28"/>
   </w:num>
-  <w:num w:numId="24">
+  <w:num w:numId="24" w16cid:durableId="920988141">
     <w:abstractNumId w:val="30"/>
   </w:num>
-  <w:num w:numId="25">
+  <w:num w:numId="25" w16cid:durableId="445807663">
     <w:abstractNumId w:val="1"/>
   </w:num>
-  <w:num w:numId="26">
+  <w:num w:numId="26" w16cid:durableId="1146626131">
     <w:abstractNumId w:val="32"/>
   </w:num>
-  <w:num w:numId="27">
+  <w:num w:numId="27" w16cid:durableId="328019609">
     <w:abstractNumId w:val="14"/>
   </w:num>
-  <w:num w:numId="28">
+  <w:num w:numId="28" w16cid:durableId="88428955">
     <w:abstractNumId w:val="13"/>
   </w:num>
-  <w:num w:numId="29">
+  <w:num w:numId="29" w16cid:durableId="208419320">
     <w:abstractNumId w:val="8"/>
   </w:num>
-  <w:num w:numId="30">
+  <w:num w:numId="30" w16cid:durableId="1221358586">
     <w:abstractNumId w:val="20"/>
   </w:num>
-  <w:num w:numId="31">
+  <w:num w:numId="31" w16cid:durableId="1791050610">
     <w:abstractNumId w:val="27"/>
   </w:num>
-  <w:num w:numId="32">
+  <w:num w:numId="32" w16cid:durableId="1561790206">
     <w:abstractNumId w:val="6"/>
   </w:num>
-  <w:num w:numId="33">
+  <w:num w:numId="33" w16cid:durableId="560021149">
     <w:abstractNumId w:val="15"/>
   </w:num>
-  <w:num w:numId="34">
+  <w:num w:numId="34" w16cid:durableId="1650818348">
     <w:abstractNumId w:val="22"/>
   </w:num>
-  <w:num w:numId="35">
+  <w:num w:numId="35" w16cid:durableId="1190417001">
     <w:abstractNumId w:val="36"/>
   </w:num>
-  <w:num w:numId="36">
+  <w:num w:numId="36" w16cid:durableId="472216953">
     <w:abstractNumId w:val="25"/>
   </w:num>
-  <w:num w:numId="37">
+  <w:num w:numId="37" w16cid:durableId="2058813870">
     <w:abstractNumId w:val="26"/>
   </w:num>
-  <w:num w:numId="38">
+  <w:num w:numId="38" w16cid:durableId="250629619">
     <w:abstractNumId w:val="5"/>
   </w:num>
-  <w:num w:numId="39">
+  <w:num w:numId="39" w16cid:durableId="1167133780">
     <w:abstractNumId w:val="11"/>
   </w:num>
 </w:numbering>

</xml_diff>